<commit_message>
Part 1: Cleaning and Preprocessing
</commit_message>
<xml_diff>
--- a/Bike_Sales/Documentation.docx
+++ b/Bike_Sales/Documentation.docx
@@ -356,7 +356,29 @@
           <w:color w:val="auto"/>
           <w:sz w:val="28"/>
         </w:rPr>
-        <w:t>Abobaker Ahmed Khidir Hassan</w:t>
+        <w:t xml:space="preserve">Abobaker Ahmed </w:t>
+      </w:r>
+      <w:proofErr w:type="spellStart"/>
+      <w:r>
+        <w:rPr>
+          <w:rFonts w:ascii="TimesTen-Roman" w:hAnsi="TimesTen-Roman"/>
+          <w:b/>
+          <w:bCs/>
+          <w:color w:val="auto"/>
+          <w:sz w:val="28"/>
+        </w:rPr>
+        <w:t>Khidir</w:t>
+      </w:r>
+      <w:proofErr w:type="spellEnd"/>
+      <w:r>
+        <w:rPr>
+          <w:rFonts w:ascii="TimesTen-Roman" w:hAnsi="TimesTen-Roman"/>
+          <w:b/>
+          <w:bCs/>
+          <w:color w:val="auto"/>
+          <w:sz w:val="28"/>
+        </w:rPr>
+        <w:t xml:space="preserve"> Hassan</w:t>
       </w:r>
     </w:p>
     <w:p>
@@ -628,11 +650,209 @@
         </w:rPr>
       </w:pPr>
     </w:p>
+    <w:p>
+      <w:pPr>
+        <w:pStyle w:val="SmallTitel"/>
+        <w:rPr>
+          <w:szCs w:val="24"/>
+        </w:rPr>
+      </w:pPr>
+    </w:p>
+    <w:p>
+      <w:pPr>
+        <w:pStyle w:val="SmallTitel"/>
+        <w:rPr>
+          <w:szCs w:val="24"/>
+        </w:rPr>
+      </w:pPr>
+    </w:p>
+    <w:p>
+      <w:pPr>
+        <w:pStyle w:val="SmallTitel"/>
+        <w:rPr>
+          <w:szCs w:val="24"/>
+        </w:rPr>
+      </w:pPr>
+    </w:p>
+    <w:p>
+      <w:pPr>
+        <w:pStyle w:val="SmallTitel"/>
+        <w:rPr>
+          <w:szCs w:val="24"/>
+        </w:rPr>
+      </w:pPr>
+    </w:p>
+    <w:p>
+      <w:pPr>
+        <w:pStyle w:val="SmallTitel"/>
+        <w:rPr>
+          <w:szCs w:val="24"/>
+        </w:rPr>
+      </w:pPr>
+    </w:p>
+    <w:p>
+      <w:pPr>
+        <w:pStyle w:val="SmallTitel"/>
+        <w:rPr>
+          <w:szCs w:val="24"/>
+        </w:rPr>
+      </w:pPr>
+    </w:p>
+    <w:p>
+      <w:pPr>
+        <w:pStyle w:val="SmallTitel"/>
+        <w:rPr>
+          <w:szCs w:val="24"/>
+        </w:rPr>
+      </w:pPr>
+    </w:p>
+    <w:p>
+      <w:pPr>
+        <w:pStyle w:val="SmallTitel"/>
+        <w:rPr>
+          <w:szCs w:val="24"/>
+        </w:rPr>
+      </w:pPr>
+    </w:p>
+    <w:p>
+      <w:pPr>
+        <w:pStyle w:val="SmallTitel"/>
+        <w:rPr>
+          <w:szCs w:val="24"/>
+        </w:rPr>
+      </w:pPr>
+    </w:p>
+    <w:p>
+      <w:pPr>
+        <w:pStyle w:val="SmallTitel"/>
+        <w:rPr>
+          <w:szCs w:val="24"/>
+        </w:rPr>
+      </w:pPr>
+    </w:p>
+    <w:p>
+      <w:pPr>
+        <w:pStyle w:val="SmallTitel"/>
+        <w:rPr>
+          <w:szCs w:val="24"/>
+        </w:rPr>
+      </w:pPr>
+    </w:p>
+    <w:p>
+      <w:pPr>
+        <w:pStyle w:val="SmallTitel"/>
+        <w:rPr>
+          <w:szCs w:val="24"/>
+        </w:rPr>
+      </w:pPr>
+    </w:p>
+    <w:p>
+      <w:pPr>
+        <w:pStyle w:val="SmallTitel"/>
+        <w:rPr>
+          <w:szCs w:val="24"/>
+        </w:rPr>
+      </w:pPr>
+    </w:p>
+    <w:p>
+      <w:pPr>
+        <w:pStyle w:val="SmallTitel"/>
+        <w:rPr>
+          <w:szCs w:val="24"/>
+        </w:rPr>
+      </w:pPr>
+      <w:r>
+        <w:rPr>
+          <w:szCs w:val="24"/>
+        </w:rPr>
+        <w:lastRenderedPageBreak/>
+        <w:t>Data</w:t>
+      </w:r>
+    </w:p>
+    <w:p>
+      <w:pPr>
+        <w:pStyle w:val="a"/>
+        <w:rPr>
+          <w:sz w:val="26"/>
+          <w:szCs w:val="26"/>
+        </w:rPr>
+      </w:pPr>
+      <w:r>
+        <w:rPr>
+          <w:sz w:val="26"/>
+          <w:szCs w:val="26"/>
+        </w:rPr>
+        <w:t xml:space="preserve">It is consisted </w:t>
+      </w:r>
+      <w:r>
+        <w:rPr>
+          <w:sz w:val="26"/>
+          <w:szCs w:val="26"/>
+        </w:rPr>
+        <w:t>f</w:t>
+      </w:r>
+      <w:r>
+        <w:rPr>
+          <w:sz w:val="26"/>
+          <w:szCs w:val="26"/>
+        </w:rPr>
+        <w:t>rom</w:t>
+      </w:r>
+      <w:r>
+        <w:rPr>
+          <w:sz w:val="26"/>
+          <w:szCs w:val="26"/>
+        </w:rPr>
+        <w:t xml:space="preserve"> </w:t>
+      </w:r>
+      <w:r>
+        <w:rPr>
+          <w:sz w:val="26"/>
+          <w:szCs w:val="26"/>
+        </w:rPr>
+        <w:t>16</w:t>
+      </w:r>
+      <w:r>
+        <w:rPr>
+          <w:sz w:val="26"/>
+          <w:szCs w:val="26"/>
+        </w:rPr>
+        <w:t xml:space="preserve"> columns and </w:t>
+      </w:r>
+      <w:r>
+        <w:rPr>
+          <w:sz w:val="26"/>
+          <w:szCs w:val="26"/>
+        </w:rPr>
+        <w:t>1,000</w:t>
+      </w:r>
+      <w:r>
+        <w:rPr>
+          <w:sz w:val="26"/>
+          <w:szCs w:val="26"/>
+        </w:rPr>
+        <w:t xml:space="preserve"> rows/records</w:t>
+      </w:r>
+      <w:r>
+        <w:rPr>
+          <w:sz w:val="26"/>
+          <w:szCs w:val="26"/>
+        </w:rPr>
+        <w:t xml:space="preserve"> without header</w:t>
+      </w:r>
+      <w:r>
+        <w:rPr>
+          <w:sz w:val="26"/>
+          <w:szCs w:val="26"/>
+        </w:rPr>
+        <w:t>.</w:t>
+      </w:r>
+    </w:p>
     <w:tbl>
       <w:tblPr>
-        <w:tblpPr w:leftFromText="180" w:rightFromText="180" w:vertAnchor="text" w:horzAnchor="margin" w:tblpY="628"/>
+        <w:tblpPr w:leftFromText="180" w:rightFromText="180" w:vertAnchor="text" w:horzAnchor="margin" w:tblpY="70"/>
         <w:tblOverlap w:val="never"/>
-        <w:tblW w:w="0" w:type="auto"/>
+        <w:tblW w:w="11350" w:type="dxa"/>
         <w:tblCellSpacing w:w="15" w:type="dxa"/>
         <w:tblCellMar>
           <w:top w:w="15" w:type="dxa"/>
@@ -643,12 +863,13 @@
         <w:tblLook w:val="04A0" w:firstRow="1" w:lastRow="0" w:firstColumn="1" w:lastColumn="0" w:noHBand="0" w:noVBand="1"/>
       </w:tblPr>
       <w:tblGrid>
-        <w:gridCol w:w="1878"/>
-        <w:gridCol w:w="6554"/>
-        <w:gridCol w:w="2458"/>
+        <w:gridCol w:w="2040"/>
+        <w:gridCol w:w="7224"/>
+        <w:gridCol w:w="2086"/>
       </w:tblGrid>
       <w:tr>
         <w:trPr>
+          <w:trHeight w:val="250"/>
           <w:tblHeader/>
           <w:tblCellSpacing w:w="15" w:type="dxa"/>
         </w:trPr>
@@ -750,6 +971,7 @@
       </w:tr>
       <w:tr>
         <w:trPr>
+          <w:trHeight w:val="262"/>
           <w:tblCellSpacing w:w="15" w:type="dxa"/>
         </w:trPr>
         <w:tc>
@@ -838,6 +1060,7 @@
       </w:tr>
       <w:tr>
         <w:trPr>
+          <w:trHeight w:val="514"/>
           <w:tblCellSpacing w:w="15" w:type="dxa"/>
         </w:trPr>
         <w:tc>
@@ -892,7 +1115,27 @@
                 <w:sz w:val="24"/>
                 <w:szCs w:val="24"/>
               </w:rPr>
-              <w:t>Marital status of the individual (note typo: "Maried" instead of "Married")</w:t>
+              <w:t>Marital status of the individual (note typo: "</w:t>
+            </w:r>
+            <w:proofErr w:type="spellStart"/>
+            <w:r>
+              <w:rPr>
+                <w:rFonts w:ascii="Times New Roman" w:eastAsia="Times New Roman" w:hAnsi="Times New Roman" w:cs="Times New Roman"/>
+                <w:color w:val="auto"/>
+                <w:sz w:val="24"/>
+                <w:szCs w:val="24"/>
+              </w:rPr>
+              <w:t>Maried</w:t>
+            </w:r>
+            <w:proofErr w:type="spellEnd"/>
+            <w:r>
+              <w:rPr>
+                <w:rFonts w:ascii="Times New Roman" w:eastAsia="Times New Roman" w:hAnsi="Times New Roman" w:cs="Times New Roman"/>
+                <w:color w:val="auto"/>
+                <w:sz w:val="24"/>
+                <w:szCs w:val="24"/>
+              </w:rPr>
+              <w:t>" instead of "Married")</w:t>
             </w:r>
           </w:p>
         </w:tc>
@@ -919,13 +1162,14 @@
                 <w:sz w:val="24"/>
                 <w:szCs w:val="24"/>
               </w:rPr>
-              <w:t>Categorical (String)</w:t>
+              <w:t>Binary</w:t>
             </w:r>
           </w:p>
         </w:tc>
       </w:tr>
       <w:tr>
         <w:trPr>
+          <w:trHeight w:val="262"/>
           <w:tblCellSpacing w:w="15" w:type="dxa"/>
         </w:trPr>
         <w:tc>
@@ -1007,13 +1251,14 @@
                 <w:sz w:val="24"/>
                 <w:szCs w:val="24"/>
               </w:rPr>
-              <w:t>Categorical (String)</w:t>
+              <w:t xml:space="preserve">String </w:t>
             </w:r>
           </w:p>
         </w:tc>
       </w:tr>
       <w:tr>
         <w:trPr>
+          <w:trHeight w:val="503"/>
           <w:tblCellSpacing w:w="15" w:type="dxa"/>
         </w:trPr>
         <w:tc>
@@ -1095,13 +1340,14 @@
                 <w:sz w:val="24"/>
                 <w:szCs w:val="24"/>
               </w:rPr>
-              <w:t>Numeric (String -&gt; Float)</w:t>
+              <w:t>Float</w:t>
             </w:r>
           </w:p>
         </w:tc>
       </w:tr>
       <w:tr>
         <w:trPr>
+          <w:trHeight w:val="262"/>
           <w:tblCellSpacing w:w="15" w:type="dxa"/>
         </w:trPr>
         <w:tc>
@@ -1183,13 +1429,14 @@
                 <w:sz w:val="24"/>
                 <w:szCs w:val="24"/>
               </w:rPr>
-              <w:t>Categorical (String)</w:t>
+              <w:t>String</w:t>
             </w:r>
           </w:p>
         </w:tc>
       </w:tr>
       <w:tr>
         <w:trPr>
+          <w:trHeight w:val="262"/>
           <w:tblCellSpacing w:w="15" w:type="dxa"/>
         </w:trPr>
         <w:tc>
@@ -1278,6 +1525,7 @@
       </w:tr>
       <w:tr>
         <w:trPr>
+          <w:trHeight w:val="262"/>
           <w:tblCellSpacing w:w="15" w:type="dxa"/>
         </w:trPr>
         <w:tc>
@@ -1359,13 +1607,14 @@
                 <w:sz w:val="24"/>
                 <w:szCs w:val="24"/>
               </w:rPr>
-              <w:t>Categorical (String)</w:t>
+              <w:t>String</w:t>
             </w:r>
           </w:p>
         </w:tc>
       </w:tr>
       <w:tr>
         <w:trPr>
+          <w:trHeight w:val="262"/>
           <w:tblCellSpacing w:w="15" w:type="dxa"/>
         </w:trPr>
         <w:tc>
@@ -1447,13 +1696,14 @@
                 <w:sz w:val="24"/>
                 <w:szCs w:val="24"/>
               </w:rPr>
-              <w:t>Categorical (String)</w:t>
+              <w:t>String</w:t>
             </w:r>
           </w:p>
         </w:tc>
       </w:tr>
       <w:tr>
         <w:trPr>
+          <w:trHeight w:val="514"/>
           <w:tblCellSpacing w:w="15" w:type="dxa"/>
         </w:trPr>
         <w:tc>
@@ -1508,7 +1758,27 @@
                 <w:sz w:val="24"/>
                 <w:szCs w:val="24"/>
               </w:rPr>
-              <w:t>Whether the person owns a home (note typo: "Dosen't has a home")</w:t>
+              <w:t>Whether the person owns a home (note typo: "</w:t>
+            </w:r>
+            <w:proofErr w:type="spellStart"/>
+            <w:r>
+              <w:rPr>
+                <w:rFonts w:ascii="Times New Roman" w:eastAsia="Times New Roman" w:hAnsi="Times New Roman" w:cs="Times New Roman"/>
+                <w:color w:val="auto"/>
+                <w:sz w:val="24"/>
+                <w:szCs w:val="24"/>
+              </w:rPr>
+              <w:t>Dosen't</w:t>
+            </w:r>
+            <w:proofErr w:type="spellEnd"/>
+            <w:r>
+              <w:rPr>
+                <w:rFonts w:ascii="Times New Roman" w:eastAsia="Times New Roman" w:hAnsi="Times New Roman" w:cs="Times New Roman"/>
+                <w:color w:val="auto"/>
+                <w:sz w:val="24"/>
+                <w:szCs w:val="24"/>
+              </w:rPr>
+              <w:t xml:space="preserve"> has a home")</w:t>
             </w:r>
           </w:p>
         </w:tc>
@@ -1535,13 +1805,14 @@
                 <w:sz w:val="24"/>
                 <w:szCs w:val="24"/>
               </w:rPr>
-              <w:t>Categorical (String)</w:t>
+              <w:t>Binary</w:t>
             </w:r>
           </w:p>
         </w:tc>
       </w:tr>
       <w:tr>
         <w:trPr>
+          <w:trHeight w:val="250"/>
           <w:tblCellSpacing w:w="15" w:type="dxa"/>
         </w:trPr>
         <w:tc>
@@ -1630,6 +1901,7 @@
       </w:tr>
       <w:tr>
         <w:trPr>
+          <w:trHeight w:val="514"/>
           <w:tblCellSpacing w:w="15" w:type="dxa"/>
         </w:trPr>
         <w:tc>
@@ -1711,13 +1983,14 @@
                 <w:sz w:val="24"/>
                 <w:szCs w:val="24"/>
               </w:rPr>
-              <w:t>Categorical (String)</w:t>
+              <w:t>String</w:t>
             </w:r>
           </w:p>
         </w:tc>
       </w:tr>
       <w:tr>
         <w:trPr>
+          <w:trHeight w:val="262"/>
           <w:tblCellSpacing w:w="15" w:type="dxa"/>
         </w:trPr>
         <w:tc>
@@ -1799,13 +2072,14 @@
                 <w:sz w:val="24"/>
                 <w:szCs w:val="24"/>
               </w:rPr>
-              <w:t>Categorical (String)</w:t>
+              <w:t>String</w:t>
             </w:r>
           </w:p>
         </w:tc>
       </w:tr>
       <w:tr>
         <w:trPr>
+          <w:trHeight w:val="262"/>
           <w:tblCellSpacing w:w="15" w:type="dxa"/>
         </w:trPr>
         <w:tc>
@@ -1894,6 +2168,7 @@
       </w:tr>
       <w:tr>
         <w:trPr>
+          <w:trHeight w:val="262"/>
           <w:tblCellSpacing w:w="15" w:type="dxa"/>
         </w:trPr>
         <w:tc>
@@ -1975,13 +2250,14 @@
                 <w:sz w:val="24"/>
                 <w:szCs w:val="24"/>
               </w:rPr>
-              <w:t>Categorical (String)</w:t>
+              <w:t>String</w:t>
             </w:r>
           </w:p>
         </w:tc>
       </w:tr>
       <w:tr>
         <w:trPr>
+          <w:trHeight w:val="503"/>
           <w:tblCellSpacing w:w="15" w:type="dxa"/>
         </w:trPr>
         <w:tc>
@@ -2036,7 +2312,7 @@
                 <w:sz w:val="24"/>
                 <w:szCs w:val="24"/>
               </w:rPr>
-              <w:t xml:space="preserve">Whether the person purchased a bike ("Bayed" likely means </w:t>
+              <w:t>Whether the person purchased a bike ("Bayed"</w:t>
             </w:r>
             <w:r>
               <w:rPr>
@@ -2045,8 +2321,45 @@
                 <w:sz w:val="24"/>
                 <w:szCs w:val="24"/>
               </w:rPr>
-              <w:lastRenderedPageBreak/>
-              <w:t>"Bought" or "Yes")</w:t>
+              <w:t xml:space="preserve"> / </w:t>
+            </w:r>
+            <w:r>
+              <w:rPr>
+                <w:rFonts w:ascii="Times New Roman" w:eastAsia="Times New Roman" w:hAnsi="Times New Roman" w:cs="Times New Roman"/>
+                <w:color w:val="auto"/>
+                <w:sz w:val="24"/>
+                <w:szCs w:val="24"/>
+              </w:rPr>
+              <w:t>"</w:t>
+            </w:r>
+            <w:proofErr w:type="spellStart"/>
+            <w:r>
+              <w:rPr>
+                <w:rFonts w:ascii="Times New Roman" w:eastAsia="Times New Roman" w:hAnsi="Times New Roman" w:cs="Times New Roman"/>
+                <w:color w:val="auto"/>
+                <w:sz w:val="24"/>
+                <w:szCs w:val="24"/>
+              </w:rPr>
+              <w:t>Unb</w:t>
+            </w:r>
+            <w:r>
+              <w:rPr>
+                <w:rFonts w:ascii="Times New Roman" w:eastAsia="Times New Roman" w:hAnsi="Times New Roman" w:cs="Times New Roman"/>
+                <w:color w:val="auto"/>
+                <w:sz w:val="24"/>
+                <w:szCs w:val="24"/>
+              </w:rPr>
+              <w:t>ayed</w:t>
+            </w:r>
+            <w:proofErr w:type="spellEnd"/>
+            <w:r>
+              <w:rPr>
+                <w:rFonts w:ascii="Times New Roman" w:eastAsia="Times New Roman" w:hAnsi="Times New Roman" w:cs="Times New Roman"/>
+                <w:color w:val="auto"/>
+                <w:sz w:val="24"/>
+                <w:szCs w:val="24"/>
+              </w:rPr>
+              <w:t xml:space="preserve"> ")</w:t>
             </w:r>
           </w:p>
         </w:tc>
@@ -2073,18 +2386,7 @@
                 <w:sz w:val="24"/>
                 <w:szCs w:val="24"/>
               </w:rPr>
-              <w:lastRenderedPageBreak/>
-              <w:t xml:space="preserve">Categorical (String; </w:t>
-            </w:r>
-            <w:r>
-              <w:rPr>
-                <w:rFonts w:ascii="Times New Roman" w:eastAsia="Times New Roman" w:hAnsi="Times New Roman" w:cs="Times New Roman"/>
-                <w:color w:val="auto"/>
-                <w:sz w:val="24"/>
-                <w:szCs w:val="24"/>
-              </w:rPr>
-              <w:lastRenderedPageBreak/>
-              <w:t>Binary)</w:t>
+              <w:t>Binary</w:t>
             </w:r>
           </w:p>
         </w:tc>
@@ -2092,21 +2394,119 @@
     </w:tbl>
     <w:p>
       <w:pPr>
-        <w:pStyle w:val="SmallTitel"/>
-        <w:rPr>
-          <w:szCs w:val="24"/>
-        </w:rPr>
-      </w:pPr>
-      <w:r>
-        <w:rPr>
-          <w:szCs w:val="24"/>
-        </w:rPr>
-        <w:lastRenderedPageBreak/>
-        <w:t>Data</w:t>
-      </w:r>
+        <w:pStyle w:val="BigTitel"/>
+      </w:pPr>
     </w:p>
     <w:p>
       <w:pPr>
+        <w:rPr>
+          <w:b/>
+          <w:bCs/>
+          <w:color w:val="FF0000"/>
+          <w:sz w:val="40"/>
+          <w:szCs w:val="40"/>
+        </w:rPr>
+      </w:pPr>
+    </w:p>
+    <w:p>
+      <w:pPr>
+        <w:rPr>
+          <w:b/>
+          <w:bCs/>
+          <w:color w:val="FF0000"/>
+          <w:sz w:val="40"/>
+          <w:szCs w:val="40"/>
+        </w:rPr>
+      </w:pPr>
+    </w:p>
+    <w:p>
+      <w:pPr>
+        <w:rPr>
+          <w:b/>
+          <w:bCs/>
+          <w:color w:val="FF0000"/>
+          <w:sz w:val="40"/>
+          <w:szCs w:val="40"/>
+        </w:rPr>
+      </w:pPr>
+    </w:p>
+    <w:p>
+      <w:pPr>
+        <w:rPr>
+          <w:b/>
+          <w:bCs/>
+          <w:color w:val="FF0000"/>
+          <w:sz w:val="40"/>
+          <w:szCs w:val="40"/>
+        </w:rPr>
+      </w:pPr>
+    </w:p>
+    <w:p>
+      <w:pPr>
+        <w:rPr>
+          <w:b/>
+          <w:bCs/>
+          <w:color w:val="FF0000"/>
+          <w:sz w:val="40"/>
+          <w:szCs w:val="40"/>
+        </w:rPr>
+      </w:pPr>
+    </w:p>
+    <w:p>
+      <w:pPr>
+        <w:rPr>
+          <w:b/>
+          <w:bCs/>
+          <w:color w:val="FF0000"/>
+          <w:sz w:val="40"/>
+          <w:szCs w:val="40"/>
+        </w:rPr>
+      </w:pPr>
+    </w:p>
+    <w:p>
+      <w:pPr>
+        <w:rPr>
+          <w:b/>
+          <w:bCs/>
+          <w:color w:val="FF0000"/>
+          <w:sz w:val="40"/>
+          <w:szCs w:val="40"/>
+        </w:rPr>
+      </w:pPr>
+    </w:p>
+    <w:p>
+      <w:pPr>
+        <w:rPr>
+          <w:b/>
+          <w:bCs/>
+          <w:color w:val="FF0000"/>
+          <w:sz w:val="40"/>
+          <w:szCs w:val="40"/>
+        </w:rPr>
+      </w:pPr>
+    </w:p>
+    <w:p>
+      <w:pPr>
+        <w:rPr>
+          <w:b/>
+          <w:bCs/>
+          <w:color w:val="FF0000"/>
+          <w:sz w:val="40"/>
+          <w:szCs w:val="40"/>
+        </w:rPr>
+      </w:pPr>
+    </w:p>
+    <w:p>
+      <w:pPr>
+        <w:pStyle w:val="BigTitel"/>
+      </w:pPr>
+      <w:r>
+        <w:lastRenderedPageBreak/>
+        <w:t>Preparing Data for Analysis</w:t>
+      </w:r>
+    </w:p>
+    <w:p>
+      <w:pPr>
         <w:pStyle w:val="a"/>
         <w:rPr>
           <w:sz w:val="26"/>
@@ -2118,1070 +2518,586 @@
           <w:sz w:val="26"/>
           <w:szCs w:val="26"/>
         </w:rPr>
-        <w:t xml:space="preserve">It is consisted </w:t>
-      </w:r>
-      <w:r>
+        <w:t>In this section, I will clean and applying many concepts about the data preprocessing as what we will se.</w:t>
+      </w:r>
+    </w:p>
+    <w:p>
+      <w:pPr>
+        <w:pStyle w:val="a"/>
+        <w:ind w:left="720"/>
         <w:rPr>
           <w:sz w:val="26"/>
           <w:szCs w:val="26"/>
         </w:rPr>
-        <w:t>f</w:t>
-      </w:r>
-      <w:r>
-        <w:rPr>
+      </w:pPr>
+    </w:p>
+    <w:p>
+      <w:pPr>
+        <w:pStyle w:val="SmallTitel"/>
+        <w:rPr>
+          <w:b w:val="0"/>
+          <w:bCs w:val="0"/>
+          <w:color w:val="242021"/>
           <w:sz w:val="26"/>
           <w:szCs w:val="26"/>
         </w:rPr>
-        <w:t>rom</w:t>
-      </w:r>
-      <w:r>
-        <w:rPr>
+      </w:pPr>
+      <w:r>
+        <w:rPr>
+          <w:szCs w:val="24"/>
+        </w:rPr>
+        <w:t>Step 1: Create a Copy of the Data</w:t>
+      </w:r>
+    </w:p>
+    <w:p>
+      <w:pPr>
+        <w:pStyle w:val="SmallTitel"/>
+        <w:ind w:left="720"/>
+        <w:rPr>
+          <w:b w:val="0"/>
+          <w:bCs w:val="0"/>
+          <w:color w:val="242021"/>
           <w:sz w:val="26"/>
           <w:szCs w:val="26"/>
         </w:rPr>
-        <w:t xml:space="preserve"> </w:t>
-      </w:r>
-      <w:r>
-        <w:rPr>
+      </w:pPr>
+      <w:r>
+        <w:rPr>
+          <w:b w:val="0"/>
+          <w:bCs w:val="0"/>
+          <w:color w:val="242021"/>
           <w:sz w:val="26"/>
           <w:szCs w:val="26"/>
         </w:rPr>
-        <w:t>16</w:t>
-      </w:r>
-      <w:r>
-        <w:rPr>
+        <w:t>This is my first step before doing anything, and w</w:t>
+      </w:r>
+      <w:r>
+        <w:rPr>
+          <w:b w:val="0"/>
+          <w:bCs w:val="0"/>
+          <w:color w:val="242021"/>
           <w:sz w:val="26"/>
           <w:szCs w:val="26"/>
         </w:rPr>
-        <w:t xml:space="preserve"> columns and </w:t>
-      </w:r>
-      <w:r>
-        <w:rPr>
+        <w:t>e</w:t>
+      </w:r>
+      <w:r>
+        <w:rPr>
+          <w:b w:val="0"/>
+          <w:bCs w:val="0"/>
+          <w:color w:val="242021"/>
           <w:sz w:val="26"/>
           <w:szCs w:val="26"/>
         </w:rPr>
-        <w:t>1,000</w:t>
-      </w:r>
-      <w:r>
-        <w:rPr>
+        <w:t xml:space="preserve"> know how it’s important to save the original data in a safe place.</w:t>
+      </w:r>
+    </w:p>
+    <w:p>
+      <w:pPr>
+        <w:pStyle w:val="SmallTitel"/>
+        <w:ind w:left="720"/>
+        <w:rPr>
+          <w:b w:val="0"/>
+          <w:bCs w:val="0"/>
+          <w:color w:val="242021"/>
           <w:sz w:val="26"/>
           <w:szCs w:val="26"/>
         </w:rPr>
-        <w:t xml:space="preserve"> rows/records</w:t>
-      </w:r>
-      <w:r>
-        <w:rPr>
+      </w:pPr>
+      <w:r>
+        <w:rPr>
+          <w:b w:val="0"/>
+          <w:bCs w:val="0"/>
+          <w:color w:val="242021"/>
           <w:sz w:val="26"/>
           <w:szCs w:val="26"/>
         </w:rPr>
-        <w:t xml:space="preserve"> without header</w:t>
-      </w:r>
-      <w:r>
-        <w:rPr>
+        <w:t xml:space="preserve">I named the new </w:t>
+      </w:r>
+      <w:r>
+        <w:rPr>
+          <w:b w:val="0"/>
+          <w:bCs w:val="0"/>
+          <w:color w:val="242021"/>
           <w:sz w:val="26"/>
           <w:szCs w:val="26"/>
         </w:rPr>
+        <w:t>workbook</w:t>
+      </w:r>
+      <w:r>
+        <w:rPr>
+          <w:b w:val="0"/>
+          <w:bCs w:val="0"/>
+          <w:color w:val="242021"/>
+          <w:sz w:val="26"/>
+          <w:szCs w:val="26"/>
+        </w:rPr>
         <w:t>.</w:t>
       </w:r>
     </w:p>
-    <w:tbl>
-      <w:tblPr>
-        <w:tblW w:w="0" w:type="auto"/>
-        <w:tblCellSpacing w:w="15" w:type="dxa"/>
-        <w:tblCellMar>
-          <w:top w:w="15" w:type="dxa"/>
-          <w:left w:w="15" w:type="dxa"/>
-          <w:bottom w:w="15" w:type="dxa"/>
-          <w:right w:w="15" w:type="dxa"/>
-        </w:tblCellMar>
-        <w:tblLook w:val="04A0" w:firstRow="1" w:lastRow="0" w:firstColumn="1" w:lastColumn="0" w:noHBand="0" w:noVBand="1"/>
-      </w:tblPr>
-      <w:tblGrid>
-        <w:gridCol w:w="81"/>
-        <w:gridCol w:w="66"/>
-        <w:gridCol w:w="81"/>
-      </w:tblGrid>
-      <w:tr>
-        <w:trPr>
-          <w:tblHeader/>
-          <w:tblCellSpacing w:w="15" w:type="dxa"/>
-        </w:trPr>
-        <w:tc>
-          <w:tcPr>
-            <w:tcW w:w="0" w:type="auto"/>
-            <w:vAlign w:val="center"/>
-          </w:tcPr>
-          <w:p>
-            <w:pPr>
-              <w:spacing w:after="0" w:line="240" w:lineRule="auto"/>
-              <w:jc w:val="center"/>
-              <w:rPr>
-                <w:rFonts w:ascii="Times New Roman" w:eastAsia="Times New Roman" w:hAnsi="Times New Roman" w:cs="Times New Roman"/>
-                <w:b/>
-                <w:bCs/>
-                <w:color w:val="auto"/>
-                <w:sz w:val="24"/>
-                <w:szCs w:val="24"/>
-              </w:rPr>
-            </w:pPr>
-          </w:p>
-        </w:tc>
-        <w:tc>
-          <w:tcPr>
-            <w:tcW w:w="0" w:type="auto"/>
-            <w:vAlign w:val="center"/>
-          </w:tcPr>
-          <w:p>
-            <w:pPr>
-              <w:spacing w:after="0" w:line="240" w:lineRule="auto"/>
-              <w:jc w:val="center"/>
-              <w:rPr>
-                <w:rFonts w:ascii="Times New Roman" w:eastAsia="Times New Roman" w:hAnsi="Times New Roman" w:cs="Times New Roman"/>
-                <w:b/>
-                <w:bCs/>
-                <w:color w:val="auto"/>
-                <w:sz w:val="24"/>
-                <w:szCs w:val="24"/>
-              </w:rPr>
-            </w:pPr>
-          </w:p>
-          <w:p>
-            <w:pPr>
-              <w:spacing w:after="0" w:line="240" w:lineRule="auto"/>
-              <w:jc w:val="center"/>
-              <w:rPr>
-                <w:rFonts w:ascii="Times New Roman" w:eastAsia="Times New Roman" w:hAnsi="Times New Roman" w:cs="Times New Roman"/>
-                <w:b/>
-                <w:bCs/>
-                <w:color w:val="auto"/>
-                <w:sz w:val="24"/>
-                <w:szCs w:val="24"/>
-              </w:rPr>
-            </w:pPr>
-          </w:p>
-        </w:tc>
-        <w:tc>
-          <w:tcPr>
-            <w:tcW w:w="0" w:type="auto"/>
-            <w:vAlign w:val="center"/>
-          </w:tcPr>
-          <w:p>
-            <w:pPr>
-              <w:spacing w:after="0" w:line="240" w:lineRule="auto"/>
-              <w:jc w:val="center"/>
-              <w:rPr>
-                <w:rFonts w:ascii="Times New Roman" w:eastAsia="Times New Roman" w:hAnsi="Times New Roman" w:cs="Times New Roman"/>
-                <w:b/>
-                <w:bCs/>
-                <w:color w:val="auto"/>
-                <w:sz w:val="24"/>
-                <w:szCs w:val="24"/>
-              </w:rPr>
-            </w:pPr>
-          </w:p>
-        </w:tc>
-      </w:tr>
-      <w:tr>
-        <w:trPr>
-          <w:tblCellSpacing w:w="15" w:type="dxa"/>
-        </w:trPr>
-        <w:tc>
-          <w:tcPr>
-            <w:tcW w:w="0" w:type="auto"/>
-            <w:vAlign w:val="center"/>
-          </w:tcPr>
-          <w:p>
-            <w:pPr>
-              <w:spacing w:after="0" w:line="240" w:lineRule="auto"/>
-              <w:rPr>
-                <w:rFonts w:ascii="Times New Roman" w:eastAsia="Times New Roman" w:hAnsi="Times New Roman" w:cs="Times New Roman"/>
-                <w:color w:val="auto"/>
-                <w:sz w:val="24"/>
-                <w:szCs w:val="24"/>
-              </w:rPr>
-            </w:pPr>
-          </w:p>
-        </w:tc>
-        <w:tc>
-          <w:tcPr>
-            <w:tcW w:w="0" w:type="auto"/>
-            <w:vAlign w:val="center"/>
-          </w:tcPr>
-          <w:p>
-            <w:pPr>
-              <w:spacing w:after="0" w:line="240" w:lineRule="auto"/>
-              <w:rPr>
-                <w:rFonts w:ascii="Times New Roman" w:eastAsia="Times New Roman" w:hAnsi="Times New Roman" w:cs="Times New Roman"/>
-                <w:color w:val="auto"/>
-                <w:sz w:val="24"/>
-                <w:szCs w:val="24"/>
-              </w:rPr>
-            </w:pPr>
-          </w:p>
-        </w:tc>
-        <w:tc>
-          <w:tcPr>
-            <w:tcW w:w="0" w:type="auto"/>
-            <w:vAlign w:val="center"/>
-          </w:tcPr>
-          <w:p>
-            <w:pPr>
-              <w:spacing w:after="0" w:line="240" w:lineRule="auto"/>
-              <w:rPr>
-                <w:rFonts w:ascii="Times New Roman" w:eastAsia="Times New Roman" w:hAnsi="Times New Roman" w:cs="Times New Roman"/>
-                <w:color w:val="auto"/>
-                <w:sz w:val="24"/>
-                <w:szCs w:val="24"/>
-              </w:rPr>
-            </w:pPr>
-          </w:p>
-        </w:tc>
-      </w:tr>
-      <w:tr>
-        <w:trPr>
-          <w:tblCellSpacing w:w="15" w:type="dxa"/>
-        </w:trPr>
-        <w:tc>
-          <w:tcPr>
-            <w:tcW w:w="0" w:type="auto"/>
-            <w:vAlign w:val="center"/>
-          </w:tcPr>
-          <w:p>
-            <w:pPr>
-              <w:spacing w:after="0" w:line="240" w:lineRule="auto"/>
-              <w:rPr>
-                <w:rFonts w:ascii="Times New Roman" w:eastAsia="Times New Roman" w:hAnsi="Times New Roman" w:cs="Times New Roman"/>
-                <w:color w:val="auto"/>
-                <w:sz w:val="24"/>
-                <w:szCs w:val="24"/>
-              </w:rPr>
-            </w:pPr>
-          </w:p>
-        </w:tc>
-        <w:tc>
-          <w:tcPr>
-            <w:tcW w:w="0" w:type="auto"/>
-            <w:vAlign w:val="center"/>
-          </w:tcPr>
-          <w:p>
-            <w:pPr>
-              <w:spacing w:after="0" w:line="240" w:lineRule="auto"/>
-              <w:rPr>
-                <w:rFonts w:ascii="Times New Roman" w:eastAsia="Times New Roman" w:hAnsi="Times New Roman" w:cs="Times New Roman"/>
-                <w:color w:val="auto"/>
-                <w:sz w:val="24"/>
-                <w:szCs w:val="24"/>
-              </w:rPr>
-            </w:pPr>
-          </w:p>
-        </w:tc>
-        <w:tc>
-          <w:tcPr>
-            <w:tcW w:w="0" w:type="auto"/>
-            <w:vAlign w:val="center"/>
-          </w:tcPr>
-          <w:p>
-            <w:pPr>
-              <w:spacing w:after="0" w:line="240" w:lineRule="auto"/>
-              <w:rPr>
-                <w:rFonts w:ascii="Times New Roman" w:eastAsia="Times New Roman" w:hAnsi="Times New Roman" w:cs="Times New Roman"/>
-                <w:color w:val="auto"/>
-                <w:sz w:val="24"/>
-                <w:szCs w:val="24"/>
-              </w:rPr>
-            </w:pPr>
-          </w:p>
-        </w:tc>
-      </w:tr>
-      <w:tr>
-        <w:trPr>
-          <w:tblCellSpacing w:w="15" w:type="dxa"/>
-        </w:trPr>
-        <w:tc>
-          <w:tcPr>
-            <w:tcW w:w="0" w:type="auto"/>
-            <w:vAlign w:val="center"/>
-          </w:tcPr>
-          <w:p>
-            <w:pPr>
-              <w:spacing w:after="0" w:line="240" w:lineRule="auto"/>
-              <w:rPr>
-                <w:rFonts w:ascii="Times New Roman" w:eastAsia="Times New Roman" w:hAnsi="Times New Roman" w:cs="Times New Roman"/>
-                <w:color w:val="auto"/>
-                <w:sz w:val="24"/>
-                <w:szCs w:val="24"/>
-              </w:rPr>
-            </w:pPr>
-          </w:p>
-        </w:tc>
-        <w:tc>
-          <w:tcPr>
-            <w:tcW w:w="0" w:type="auto"/>
-            <w:vAlign w:val="center"/>
-          </w:tcPr>
-          <w:p>
-            <w:pPr>
-              <w:spacing w:after="0" w:line="240" w:lineRule="auto"/>
-              <w:rPr>
-                <w:rFonts w:ascii="Times New Roman" w:eastAsia="Times New Roman" w:hAnsi="Times New Roman" w:cs="Times New Roman"/>
-                <w:color w:val="auto"/>
-                <w:sz w:val="24"/>
-                <w:szCs w:val="24"/>
-              </w:rPr>
-            </w:pPr>
-          </w:p>
-        </w:tc>
-        <w:tc>
-          <w:tcPr>
-            <w:tcW w:w="0" w:type="auto"/>
-            <w:vAlign w:val="center"/>
-          </w:tcPr>
-          <w:p>
-            <w:pPr>
-              <w:spacing w:after="0" w:line="240" w:lineRule="auto"/>
-              <w:rPr>
-                <w:rFonts w:ascii="Times New Roman" w:eastAsia="Times New Roman" w:hAnsi="Times New Roman" w:cs="Times New Roman"/>
-                <w:color w:val="auto"/>
-                <w:sz w:val="24"/>
-                <w:szCs w:val="24"/>
-              </w:rPr>
-            </w:pPr>
-          </w:p>
-        </w:tc>
-      </w:tr>
-      <w:tr>
-        <w:trPr>
-          <w:tblCellSpacing w:w="15" w:type="dxa"/>
-        </w:trPr>
-        <w:tc>
-          <w:tcPr>
-            <w:tcW w:w="0" w:type="auto"/>
-            <w:vAlign w:val="center"/>
-          </w:tcPr>
-          <w:p>
-            <w:pPr>
-              <w:spacing w:after="0" w:line="240" w:lineRule="auto"/>
-              <w:rPr>
-                <w:rFonts w:ascii="Times New Roman" w:eastAsia="Times New Roman" w:hAnsi="Times New Roman" w:cs="Times New Roman"/>
-                <w:color w:val="auto"/>
-                <w:sz w:val="24"/>
-                <w:szCs w:val="24"/>
-              </w:rPr>
-            </w:pPr>
-          </w:p>
-        </w:tc>
-        <w:tc>
-          <w:tcPr>
-            <w:tcW w:w="0" w:type="auto"/>
-            <w:vAlign w:val="center"/>
-          </w:tcPr>
-          <w:p>
-            <w:pPr>
-              <w:spacing w:after="0" w:line="240" w:lineRule="auto"/>
-              <w:rPr>
-                <w:rFonts w:ascii="Times New Roman" w:eastAsia="Times New Roman" w:hAnsi="Times New Roman" w:cs="Times New Roman"/>
-                <w:color w:val="auto"/>
-                <w:sz w:val="24"/>
-                <w:szCs w:val="24"/>
-              </w:rPr>
-            </w:pPr>
-          </w:p>
-        </w:tc>
-        <w:tc>
-          <w:tcPr>
-            <w:tcW w:w="0" w:type="auto"/>
-            <w:vAlign w:val="center"/>
-          </w:tcPr>
-          <w:p>
-            <w:pPr>
-              <w:spacing w:after="0" w:line="240" w:lineRule="auto"/>
-              <w:rPr>
-                <w:rFonts w:ascii="Times New Roman" w:eastAsia="Times New Roman" w:hAnsi="Times New Roman" w:cs="Times New Roman"/>
-                <w:color w:val="auto"/>
-                <w:sz w:val="24"/>
-                <w:szCs w:val="24"/>
-              </w:rPr>
-            </w:pPr>
-          </w:p>
-        </w:tc>
-      </w:tr>
-      <w:tr>
-        <w:trPr>
-          <w:tblCellSpacing w:w="15" w:type="dxa"/>
-        </w:trPr>
-        <w:tc>
-          <w:tcPr>
-            <w:tcW w:w="0" w:type="auto"/>
-            <w:vAlign w:val="center"/>
-          </w:tcPr>
-          <w:p>
-            <w:pPr>
-              <w:spacing w:after="0" w:line="240" w:lineRule="auto"/>
-              <w:rPr>
-                <w:rFonts w:ascii="Times New Roman" w:eastAsia="Times New Roman" w:hAnsi="Times New Roman" w:cs="Times New Roman"/>
-                <w:color w:val="auto"/>
-                <w:sz w:val="24"/>
-                <w:szCs w:val="24"/>
-              </w:rPr>
-            </w:pPr>
-          </w:p>
-        </w:tc>
-        <w:tc>
-          <w:tcPr>
-            <w:tcW w:w="0" w:type="auto"/>
-            <w:vAlign w:val="center"/>
-          </w:tcPr>
-          <w:p>
-            <w:pPr>
-              <w:spacing w:after="0" w:line="240" w:lineRule="auto"/>
-              <w:rPr>
-                <w:rFonts w:ascii="Times New Roman" w:eastAsia="Times New Roman" w:hAnsi="Times New Roman" w:cs="Times New Roman"/>
-                <w:color w:val="auto"/>
-                <w:sz w:val="24"/>
-                <w:szCs w:val="24"/>
-              </w:rPr>
-            </w:pPr>
-          </w:p>
-        </w:tc>
-        <w:tc>
-          <w:tcPr>
-            <w:tcW w:w="0" w:type="auto"/>
-            <w:vAlign w:val="center"/>
-          </w:tcPr>
-          <w:p>
-            <w:pPr>
-              <w:spacing w:after="0" w:line="240" w:lineRule="auto"/>
-              <w:rPr>
-                <w:rFonts w:ascii="Times New Roman" w:eastAsia="Times New Roman" w:hAnsi="Times New Roman" w:cs="Times New Roman"/>
-                <w:color w:val="auto"/>
-                <w:sz w:val="24"/>
-                <w:szCs w:val="24"/>
-              </w:rPr>
-            </w:pPr>
-          </w:p>
-        </w:tc>
-      </w:tr>
-      <w:tr>
-        <w:trPr>
-          <w:tblCellSpacing w:w="15" w:type="dxa"/>
-        </w:trPr>
-        <w:tc>
-          <w:tcPr>
-            <w:tcW w:w="0" w:type="auto"/>
-            <w:vAlign w:val="center"/>
-          </w:tcPr>
-          <w:p>
-            <w:pPr>
-              <w:spacing w:after="0" w:line="240" w:lineRule="auto"/>
-              <w:rPr>
-                <w:rFonts w:ascii="Times New Roman" w:eastAsia="Times New Roman" w:hAnsi="Times New Roman" w:cs="Times New Roman"/>
-                <w:color w:val="auto"/>
-                <w:sz w:val="24"/>
-                <w:szCs w:val="24"/>
-              </w:rPr>
-            </w:pPr>
-          </w:p>
-        </w:tc>
-        <w:tc>
-          <w:tcPr>
-            <w:tcW w:w="0" w:type="auto"/>
-            <w:vAlign w:val="center"/>
-          </w:tcPr>
-          <w:p>
-            <w:pPr>
-              <w:spacing w:after="0" w:line="240" w:lineRule="auto"/>
-              <w:rPr>
-                <w:rFonts w:ascii="Times New Roman" w:eastAsia="Times New Roman" w:hAnsi="Times New Roman" w:cs="Times New Roman"/>
-                <w:color w:val="auto"/>
-                <w:sz w:val="24"/>
-                <w:szCs w:val="24"/>
-              </w:rPr>
-            </w:pPr>
-          </w:p>
-        </w:tc>
-        <w:tc>
-          <w:tcPr>
-            <w:tcW w:w="0" w:type="auto"/>
-            <w:vAlign w:val="center"/>
-          </w:tcPr>
-          <w:p>
-            <w:pPr>
-              <w:spacing w:after="0" w:line="240" w:lineRule="auto"/>
-              <w:rPr>
-                <w:rFonts w:ascii="Times New Roman" w:eastAsia="Times New Roman" w:hAnsi="Times New Roman" w:cs="Times New Roman"/>
-                <w:color w:val="auto"/>
-                <w:sz w:val="24"/>
-                <w:szCs w:val="24"/>
-              </w:rPr>
-            </w:pPr>
-          </w:p>
-        </w:tc>
-      </w:tr>
-      <w:tr>
-        <w:trPr>
-          <w:tblCellSpacing w:w="15" w:type="dxa"/>
-        </w:trPr>
-        <w:tc>
-          <w:tcPr>
-            <w:tcW w:w="0" w:type="auto"/>
-            <w:vAlign w:val="center"/>
-          </w:tcPr>
-          <w:p>
-            <w:pPr>
-              <w:spacing w:after="0" w:line="240" w:lineRule="auto"/>
-              <w:rPr>
-                <w:rFonts w:ascii="Times New Roman" w:eastAsia="Times New Roman" w:hAnsi="Times New Roman" w:cs="Times New Roman"/>
-                <w:color w:val="auto"/>
-                <w:sz w:val="24"/>
-                <w:szCs w:val="24"/>
-              </w:rPr>
-            </w:pPr>
-          </w:p>
-        </w:tc>
-        <w:tc>
-          <w:tcPr>
-            <w:tcW w:w="0" w:type="auto"/>
-            <w:vAlign w:val="center"/>
-          </w:tcPr>
-          <w:p>
-            <w:pPr>
-              <w:spacing w:after="0" w:line="240" w:lineRule="auto"/>
-              <w:rPr>
-                <w:rFonts w:ascii="Times New Roman" w:eastAsia="Times New Roman" w:hAnsi="Times New Roman" w:cs="Times New Roman"/>
-                <w:color w:val="auto"/>
-                <w:sz w:val="24"/>
-                <w:szCs w:val="24"/>
-              </w:rPr>
-            </w:pPr>
-          </w:p>
-        </w:tc>
-        <w:tc>
-          <w:tcPr>
-            <w:tcW w:w="0" w:type="auto"/>
-            <w:vAlign w:val="center"/>
-          </w:tcPr>
-          <w:p>
-            <w:pPr>
-              <w:spacing w:after="0" w:line="240" w:lineRule="auto"/>
-              <w:rPr>
-                <w:rFonts w:ascii="Times New Roman" w:eastAsia="Times New Roman" w:hAnsi="Times New Roman" w:cs="Times New Roman"/>
-                <w:color w:val="auto"/>
-                <w:sz w:val="24"/>
-                <w:szCs w:val="24"/>
-              </w:rPr>
-            </w:pPr>
-          </w:p>
-        </w:tc>
-      </w:tr>
-      <w:tr>
-        <w:trPr>
-          <w:tblCellSpacing w:w="15" w:type="dxa"/>
-        </w:trPr>
-        <w:tc>
-          <w:tcPr>
-            <w:tcW w:w="0" w:type="auto"/>
-            <w:vAlign w:val="center"/>
-          </w:tcPr>
-          <w:p>
-            <w:pPr>
-              <w:spacing w:after="0" w:line="240" w:lineRule="auto"/>
-              <w:rPr>
-                <w:rFonts w:ascii="Times New Roman" w:eastAsia="Times New Roman" w:hAnsi="Times New Roman" w:cs="Times New Roman"/>
-                <w:color w:val="auto"/>
-                <w:sz w:val="24"/>
-                <w:szCs w:val="24"/>
-              </w:rPr>
-            </w:pPr>
-          </w:p>
-        </w:tc>
-        <w:tc>
-          <w:tcPr>
-            <w:tcW w:w="0" w:type="auto"/>
-            <w:vAlign w:val="center"/>
-          </w:tcPr>
-          <w:p>
-            <w:pPr>
-              <w:spacing w:after="0" w:line="240" w:lineRule="auto"/>
-              <w:rPr>
-                <w:rFonts w:ascii="Times New Roman" w:eastAsia="Times New Roman" w:hAnsi="Times New Roman" w:cs="Times New Roman"/>
-                <w:color w:val="auto"/>
-                <w:sz w:val="24"/>
-                <w:szCs w:val="24"/>
-              </w:rPr>
-            </w:pPr>
-          </w:p>
-        </w:tc>
-        <w:tc>
-          <w:tcPr>
-            <w:tcW w:w="0" w:type="auto"/>
-            <w:vAlign w:val="center"/>
-          </w:tcPr>
-          <w:p>
-            <w:pPr>
-              <w:spacing w:after="0" w:line="240" w:lineRule="auto"/>
-              <w:rPr>
-                <w:rFonts w:ascii="Times New Roman" w:eastAsia="Times New Roman" w:hAnsi="Times New Roman" w:cs="Times New Roman"/>
-                <w:color w:val="auto"/>
-                <w:sz w:val="24"/>
-                <w:szCs w:val="24"/>
-              </w:rPr>
-            </w:pPr>
-          </w:p>
-        </w:tc>
-      </w:tr>
-      <w:tr>
-        <w:trPr>
-          <w:tblCellSpacing w:w="15" w:type="dxa"/>
-        </w:trPr>
-        <w:tc>
-          <w:tcPr>
-            <w:tcW w:w="0" w:type="auto"/>
-            <w:vAlign w:val="center"/>
-          </w:tcPr>
-          <w:p>
-            <w:pPr>
-              <w:spacing w:after="0" w:line="240" w:lineRule="auto"/>
-              <w:rPr>
-                <w:rFonts w:ascii="Times New Roman" w:eastAsia="Times New Roman" w:hAnsi="Times New Roman" w:cs="Times New Roman"/>
-                <w:color w:val="auto"/>
-                <w:sz w:val="24"/>
-                <w:szCs w:val="24"/>
-              </w:rPr>
-            </w:pPr>
-          </w:p>
-        </w:tc>
-        <w:tc>
-          <w:tcPr>
-            <w:tcW w:w="0" w:type="auto"/>
-            <w:vAlign w:val="center"/>
-          </w:tcPr>
-          <w:p>
-            <w:pPr>
-              <w:spacing w:after="0" w:line="240" w:lineRule="auto"/>
-              <w:rPr>
-                <w:rFonts w:ascii="Times New Roman" w:eastAsia="Times New Roman" w:hAnsi="Times New Roman" w:cs="Times New Roman"/>
-                <w:color w:val="auto"/>
-                <w:sz w:val="24"/>
-                <w:szCs w:val="24"/>
-              </w:rPr>
-            </w:pPr>
-          </w:p>
-        </w:tc>
-        <w:tc>
-          <w:tcPr>
-            <w:tcW w:w="0" w:type="auto"/>
-            <w:vAlign w:val="center"/>
-          </w:tcPr>
-          <w:p>
-            <w:pPr>
-              <w:spacing w:after="0" w:line="240" w:lineRule="auto"/>
-              <w:rPr>
-                <w:rFonts w:ascii="Times New Roman" w:eastAsia="Times New Roman" w:hAnsi="Times New Roman" w:cs="Times New Roman"/>
-                <w:color w:val="auto"/>
-                <w:sz w:val="24"/>
-                <w:szCs w:val="24"/>
-              </w:rPr>
-            </w:pPr>
-          </w:p>
-        </w:tc>
-      </w:tr>
-      <w:tr>
-        <w:trPr>
-          <w:tblCellSpacing w:w="15" w:type="dxa"/>
-        </w:trPr>
-        <w:tc>
-          <w:tcPr>
-            <w:tcW w:w="0" w:type="auto"/>
-            <w:vAlign w:val="center"/>
-          </w:tcPr>
-          <w:p>
-            <w:pPr>
-              <w:spacing w:after="0" w:line="240" w:lineRule="auto"/>
-              <w:rPr>
-                <w:rFonts w:ascii="Times New Roman" w:eastAsia="Times New Roman" w:hAnsi="Times New Roman" w:cs="Times New Roman"/>
-                <w:color w:val="auto"/>
-                <w:sz w:val="24"/>
-                <w:szCs w:val="24"/>
-              </w:rPr>
-            </w:pPr>
-          </w:p>
-        </w:tc>
-        <w:tc>
-          <w:tcPr>
-            <w:tcW w:w="0" w:type="auto"/>
-            <w:vAlign w:val="center"/>
-          </w:tcPr>
-          <w:p>
-            <w:pPr>
-              <w:spacing w:after="0" w:line="240" w:lineRule="auto"/>
-              <w:rPr>
-                <w:rFonts w:ascii="Times New Roman" w:eastAsia="Times New Roman" w:hAnsi="Times New Roman" w:cs="Times New Roman"/>
-                <w:color w:val="auto"/>
-                <w:sz w:val="24"/>
-                <w:szCs w:val="24"/>
-              </w:rPr>
-            </w:pPr>
-          </w:p>
-        </w:tc>
-        <w:tc>
-          <w:tcPr>
-            <w:tcW w:w="0" w:type="auto"/>
-            <w:vAlign w:val="center"/>
-          </w:tcPr>
-          <w:p>
-            <w:pPr>
-              <w:spacing w:after="0" w:line="240" w:lineRule="auto"/>
-              <w:rPr>
-                <w:rFonts w:ascii="Times New Roman" w:eastAsia="Times New Roman" w:hAnsi="Times New Roman" w:cs="Times New Roman"/>
-                <w:color w:val="auto"/>
-                <w:sz w:val="24"/>
-                <w:szCs w:val="24"/>
-              </w:rPr>
-            </w:pPr>
-          </w:p>
-        </w:tc>
-      </w:tr>
-      <w:tr>
-        <w:trPr>
-          <w:tblCellSpacing w:w="15" w:type="dxa"/>
-        </w:trPr>
-        <w:tc>
-          <w:tcPr>
-            <w:tcW w:w="0" w:type="auto"/>
-            <w:vAlign w:val="center"/>
-          </w:tcPr>
-          <w:p>
-            <w:pPr>
-              <w:spacing w:after="0" w:line="240" w:lineRule="auto"/>
-              <w:rPr>
-                <w:rFonts w:ascii="Times New Roman" w:eastAsia="Times New Roman" w:hAnsi="Times New Roman" w:cs="Times New Roman"/>
-                <w:color w:val="auto"/>
-                <w:sz w:val="24"/>
-                <w:szCs w:val="24"/>
-              </w:rPr>
-            </w:pPr>
-          </w:p>
-        </w:tc>
-        <w:tc>
-          <w:tcPr>
-            <w:tcW w:w="0" w:type="auto"/>
-            <w:vAlign w:val="center"/>
-          </w:tcPr>
-          <w:p>
-            <w:pPr>
-              <w:spacing w:after="0" w:line="240" w:lineRule="auto"/>
-              <w:rPr>
-                <w:rFonts w:ascii="Times New Roman" w:eastAsia="Times New Roman" w:hAnsi="Times New Roman" w:cs="Times New Roman"/>
-                <w:color w:val="auto"/>
-                <w:sz w:val="24"/>
-                <w:szCs w:val="24"/>
-              </w:rPr>
-            </w:pPr>
-          </w:p>
-        </w:tc>
-        <w:tc>
-          <w:tcPr>
-            <w:tcW w:w="0" w:type="auto"/>
-            <w:vAlign w:val="center"/>
-          </w:tcPr>
-          <w:p>
-            <w:pPr>
-              <w:spacing w:after="0" w:line="240" w:lineRule="auto"/>
-              <w:rPr>
-                <w:rFonts w:ascii="Times New Roman" w:eastAsia="Times New Roman" w:hAnsi="Times New Roman" w:cs="Times New Roman"/>
-                <w:color w:val="auto"/>
-                <w:sz w:val="24"/>
-                <w:szCs w:val="24"/>
-              </w:rPr>
-            </w:pPr>
-          </w:p>
-        </w:tc>
-      </w:tr>
-      <w:tr>
-        <w:trPr>
-          <w:tblCellSpacing w:w="15" w:type="dxa"/>
-        </w:trPr>
-        <w:tc>
-          <w:tcPr>
-            <w:tcW w:w="0" w:type="auto"/>
-            <w:vAlign w:val="center"/>
-          </w:tcPr>
-          <w:p>
-            <w:pPr>
-              <w:spacing w:after="0" w:line="240" w:lineRule="auto"/>
-              <w:rPr>
-                <w:rFonts w:ascii="Times New Roman" w:eastAsia="Times New Roman" w:hAnsi="Times New Roman" w:cs="Times New Roman"/>
-                <w:color w:val="auto"/>
-                <w:sz w:val="24"/>
-                <w:szCs w:val="24"/>
-              </w:rPr>
-            </w:pPr>
-          </w:p>
-        </w:tc>
-        <w:tc>
-          <w:tcPr>
-            <w:tcW w:w="0" w:type="auto"/>
-            <w:vAlign w:val="center"/>
-          </w:tcPr>
-          <w:p>
-            <w:pPr>
-              <w:spacing w:after="0" w:line="240" w:lineRule="auto"/>
-              <w:rPr>
-                <w:rFonts w:ascii="Times New Roman" w:eastAsia="Times New Roman" w:hAnsi="Times New Roman" w:cs="Times New Roman"/>
-                <w:color w:val="auto"/>
-                <w:sz w:val="24"/>
-                <w:szCs w:val="24"/>
-              </w:rPr>
-            </w:pPr>
-          </w:p>
-        </w:tc>
-        <w:tc>
-          <w:tcPr>
-            <w:tcW w:w="0" w:type="auto"/>
-            <w:vAlign w:val="center"/>
-          </w:tcPr>
-          <w:p>
-            <w:pPr>
-              <w:spacing w:after="0" w:line="240" w:lineRule="auto"/>
-              <w:rPr>
-                <w:rFonts w:ascii="Times New Roman" w:eastAsia="Times New Roman" w:hAnsi="Times New Roman" w:cs="Times New Roman"/>
-                <w:color w:val="auto"/>
-                <w:sz w:val="24"/>
-                <w:szCs w:val="24"/>
-              </w:rPr>
-            </w:pPr>
-          </w:p>
-        </w:tc>
-      </w:tr>
-      <w:tr>
-        <w:trPr>
-          <w:tblCellSpacing w:w="15" w:type="dxa"/>
-        </w:trPr>
-        <w:tc>
-          <w:tcPr>
-            <w:tcW w:w="0" w:type="auto"/>
-            <w:vAlign w:val="center"/>
-          </w:tcPr>
-          <w:p>
-            <w:pPr>
-              <w:spacing w:after="0" w:line="240" w:lineRule="auto"/>
-              <w:rPr>
-                <w:rFonts w:ascii="Times New Roman" w:eastAsia="Times New Roman" w:hAnsi="Times New Roman" w:cs="Times New Roman"/>
-                <w:color w:val="auto"/>
-                <w:sz w:val="24"/>
-                <w:szCs w:val="24"/>
-              </w:rPr>
-            </w:pPr>
-          </w:p>
-        </w:tc>
-        <w:tc>
-          <w:tcPr>
-            <w:tcW w:w="0" w:type="auto"/>
-            <w:vAlign w:val="center"/>
-          </w:tcPr>
-          <w:p>
-            <w:pPr>
-              <w:spacing w:after="0" w:line="240" w:lineRule="auto"/>
-              <w:rPr>
-                <w:rFonts w:ascii="Times New Roman" w:eastAsia="Times New Roman" w:hAnsi="Times New Roman" w:cs="Times New Roman"/>
-                <w:color w:val="auto"/>
-                <w:sz w:val="24"/>
-                <w:szCs w:val="24"/>
-              </w:rPr>
-            </w:pPr>
-          </w:p>
-        </w:tc>
-        <w:tc>
-          <w:tcPr>
-            <w:tcW w:w="0" w:type="auto"/>
-            <w:vAlign w:val="center"/>
-          </w:tcPr>
-          <w:p>
-            <w:pPr>
-              <w:spacing w:after="0" w:line="240" w:lineRule="auto"/>
-              <w:rPr>
-                <w:rFonts w:ascii="Times New Roman" w:eastAsia="Times New Roman" w:hAnsi="Times New Roman" w:cs="Times New Roman"/>
-                <w:color w:val="auto"/>
-                <w:sz w:val="24"/>
-                <w:szCs w:val="24"/>
-              </w:rPr>
-            </w:pPr>
-          </w:p>
-        </w:tc>
-      </w:tr>
-      <w:tr>
-        <w:trPr>
-          <w:tblCellSpacing w:w="15" w:type="dxa"/>
-        </w:trPr>
-        <w:tc>
-          <w:tcPr>
-            <w:tcW w:w="0" w:type="auto"/>
-            <w:vAlign w:val="center"/>
-          </w:tcPr>
-          <w:p>
-            <w:pPr>
-              <w:spacing w:after="0" w:line="240" w:lineRule="auto"/>
-              <w:rPr>
-                <w:rFonts w:ascii="Times New Roman" w:eastAsia="Times New Roman" w:hAnsi="Times New Roman" w:cs="Times New Roman"/>
-                <w:color w:val="auto"/>
-                <w:sz w:val="24"/>
-                <w:szCs w:val="24"/>
-              </w:rPr>
-            </w:pPr>
-          </w:p>
-        </w:tc>
-        <w:tc>
-          <w:tcPr>
-            <w:tcW w:w="0" w:type="auto"/>
-            <w:vAlign w:val="center"/>
-          </w:tcPr>
-          <w:p>
-            <w:pPr>
-              <w:spacing w:after="0" w:line="240" w:lineRule="auto"/>
-              <w:rPr>
-                <w:rFonts w:ascii="Times New Roman" w:eastAsia="Times New Roman" w:hAnsi="Times New Roman" w:cs="Times New Roman"/>
-                <w:color w:val="auto"/>
-                <w:sz w:val="24"/>
-                <w:szCs w:val="24"/>
-              </w:rPr>
-            </w:pPr>
-          </w:p>
-        </w:tc>
-        <w:tc>
-          <w:tcPr>
-            <w:tcW w:w="0" w:type="auto"/>
-            <w:vAlign w:val="center"/>
-          </w:tcPr>
-          <w:p>
-            <w:pPr>
-              <w:spacing w:after="0" w:line="240" w:lineRule="auto"/>
-              <w:rPr>
-                <w:rFonts w:ascii="Times New Roman" w:eastAsia="Times New Roman" w:hAnsi="Times New Roman" w:cs="Times New Roman"/>
-                <w:color w:val="auto"/>
-                <w:sz w:val="24"/>
-                <w:szCs w:val="24"/>
-              </w:rPr>
-            </w:pPr>
-          </w:p>
-        </w:tc>
-      </w:tr>
-      <w:tr>
-        <w:trPr>
-          <w:tblCellSpacing w:w="15" w:type="dxa"/>
-        </w:trPr>
-        <w:tc>
-          <w:tcPr>
-            <w:tcW w:w="0" w:type="auto"/>
-            <w:vAlign w:val="center"/>
-          </w:tcPr>
-          <w:p>
-            <w:pPr>
-              <w:spacing w:after="0" w:line="240" w:lineRule="auto"/>
-              <w:rPr>
-                <w:rFonts w:ascii="Times New Roman" w:eastAsia="Times New Roman" w:hAnsi="Times New Roman" w:cs="Times New Roman"/>
-                <w:color w:val="auto"/>
-                <w:sz w:val="24"/>
-                <w:szCs w:val="24"/>
-              </w:rPr>
-            </w:pPr>
-          </w:p>
-        </w:tc>
-        <w:tc>
-          <w:tcPr>
-            <w:tcW w:w="0" w:type="auto"/>
-            <w:vAlign w:val="center"/>
-          </w:tcPr>
-          <w:p>
-            <w:pPr>
-              <w:spacing w:after="0" w:line="240" w:lineRule="auto"/>
-              <w:rPr>
-                <w:rFonts w:ascii="Times New Roman" w:eastAsia="Times New Roman" w:hAnsi="Times New Roman" w:cs="Times New Roman"/>
-                <w:color w:val="auto"/>
-                <w:sz w:val="24"/>
-                <w:szCs w:val="24"/>
-              </w:rPr>
-            </w:pPr>
-          </w:p>
-        </w:tc>
-        <w:tc>
-          <w:tcPr>
-            <w:tcW w:w="0" w:type="auto"/>
-            <w:vAlign w:val="center"/>
-          </w:tcPr>
-          <w:p>
-            <w:pPr>
-              <w:spacing w:after="0" w:line="240" w:lineRule="auto"/>
-              <w:rPr>
-                <w:rFonts w:ascii="Times New Roman" w:eastAsia="Times New Roman" w:hAnsi="Times New Roman" w:cs="Times New Roman"/>
-                <w:color w:val="auto"/>
-                <w:sz w:val="24"/>
-                <w:szCs w:val="24"/>
-              </w:rPr>
-            </w:pPr>
-          </w:p>
-        </w:tc>
-      </w:tr>
-      <w:tr>
-        <w:trPr>
-          <w:tblCellSpacing w:w="15" w:type="dxa"/>
-        </w:trPr>
-        <w:tc>
-          <w:tcPr>
-            <w:tcW w:w="0" w:type="auto"/>
-            <w:vAlign w:val="center"/>
-          </w:tcPr>
-          <w:p>
-            <w:pPr>
-              <w:spacing w:after="0" w:line="240" w:lineRule="auto"/>
-              <w:rPr>
-                <w:rFonts w:ascii="Times New Roman" w:eastAsia="Times New Roman" w:hAnsi="Times New Roman" w:cs="Times New Roman"/>
-                <w:color w:val="auto"/>
-                <w:sz w:val="24"/>
-                <w:szCs w:val="24"/>
-              </w:rPr>
-            </w:pPr>
-          </w:p>
-        </w:tc>
-        <w:tc>
-          <w:tcPr>
-            <w:tcW w:w="0" w:type="auto"/>
-            <w:vAlign w:val="center"/>
-          </w:tcPr>
-          <w:p>
-            <w:pPr>
-              <w:spacing w:after="0" w:line="240" w:lineRule="auto"/>
-              <w:rPr>
-                <w:rFonts w:ascii="Times New Roman" w:eastAsia="Times New Roman" w:hAnsi="Times New Roman" w:cs="Times New Roman"/>
-                <w:color w:val="auto"/>
-                <w:sz w:val="24"/>
-                <w:szCs w:val="24"/>
-              </w:rPr>
-            </w:pPr>
-          </w:p>
-        </w:tc>
-        <w:tc>
-          <w:tcPr>
-            <w:tcW w:w="0" w:type="auto"/>
-            <w:vAlign w:val="center"/>
-          </w:tcPr>
-          <w:p>
-            <w:pPr>
-              <w:spacing w:after="0" w:line="240" w:lineRule="auto"/>
-              <w:rPr>
-                <w:rFonts w:ascii="Times New Roman" w:eastAsia="Times New Roman" w:hAnsi="Times New Roman" w:cs="Times New Roman"/>
-                <w:color w:val="auto"/>
-                <w:sz w:val="24"/>
-                <w:szCs w:val="24"/>
-              </w:rPr>
-            </w:pPr>
-          </w:p>
-        </w:tc>
-      </w:tr>
-    </w:tbl>
     <w:p>
       <w:pPr>
-        <w:pStyle w:val="BigTitel"/>
-      </w:pPr>
+        <w:pStyle w:val="SmallTitel"/>
+        <w:rPr>
+          <w:b w:val="0"/>
+          <w:bCs w:val="0"/>
+          <w:color w:val="242021"/>
+          <w:sz w:val="26"/>
+          <w:szCs w:val="26"/>
+        </w:rPr>
+      </w:pPr>
+    </w:p>
+    <w:p>
+      <w:pPr>
+        <w:pStyle w:val="SmallTitel"/>
+        <w:rPr>
+          <w:szCs w:val="24"/>
+        </w:rPr>
+      </w:pPr>
+      <w:r>
+        <w:rPr>
+          <w:szCs w:val="24"/>
+        </w:rPr>
+        <w:t xml:space="preserve">Step 2: </w:t>
+      </w:r>
+      <w:r>
+        <w:rPr>
+          <w:szCs w:val="24"/>
+        </w:rPr>
+        <w:t xml:space="preserve">Rewrite the </w:t>
+      </w:r>
+      <w:r>
+        <w:rPr>
+          <w:szCs w:val="24"/>
+        </w:rPr>
+        <w:t>Marital Status</w:t>
+      </w:r>
+      <w:r>
+        <w:rPr>
+          <w:szCs w:val="24"/>
+        </w:rPr>
+        <w:t xml:space="preserve">, </w:t>
+      </w:r>
+      <w:r>
+        <w:rPr>
+          <w:szCs w:val="24"/>
+        </w:rPr>
+        <w:t>Gender</w:t>
+      </w:r>
+      <w:r>
+        <w:rPr>
+          <w:szCs w:val="24"/>
+        </w:rPr>
+        <w:t>, and Age</w:t>
+      </w:r>
+    </w:p>
+    <w:p>
+      <w:pPr>
+        <w:pStyle w:val="SmallTitel"/>
+        <w:ind w:left="720"/>
+        <w:rPr>
+          <w:b w:val="0"/>
+          <w:bCs w:val="0"/>
+          <w:color w:val="242021"/>
+          <w:sz w:val="26"/>
+          <w:szCs w:val="26"/>
+        </w:rPr>
+      </w:pPr>
+      <w:r>
+        <w:rPr>
+          <w:b w:val="0"/>
+          <w:bCs w:val="0"/>
+          <w:color w:val="242021"/>
+          <w:sz w:val="26"/>
+          <w:szCs w:val="26"/>
+        </w:rPr>
+        <w:t>T</w:t>
+      </w:r>
+      <w:r>
+        <w:rPr>
+          <w:b w:val="0"/>
+          <w:bCs w:val="0"/>
+          <w:color w:val="242021"/>
+          <w:sz w:val="26"/>
+          <w:szCs w:val="26"/>
+        </w:rPr>
+        <w:t xml:space="preserve">o make </w:t>
+      </w:r>
+      <w:r>
+        <w:rPr>
+          <w:b w:val="0"/>
+          <w:bCs w:val="0"/>
+          <w:color w:val="242021"/>
+          <w:sz w:val="26"/>
+          <w:szCs w:val="26"/>
+        </w:rPr>
+        <w:t>they will be clearly in the dashboard later.</w:t>
+      </w:r>
+    </w:p>
+    <w:p>
+      <w:pPr>
+        <w:pStyle w:val="SmallTitel"/>
+        <w:ind w:left="720"/>
+        <w:rPr>
+          <w:b w:val="0"/>
+          <w:bCs w:val="0"/>
+          <w:color w:val="242021"/>
+          <w:sz w:val="26"/>
+          <w:szCs w:val="26"/>
+        </w:rPr>
+      </w:pPr>
+      <w:r>
+        <w:rPr>
+          <w:b w:val="0"/>
+          <w:bCs w:val="0"/>
+          <w:color w:val="242021"/>
+          <w:sz w:val="26"/>
+          <w:szCs w:val="26"/>
+        </w:rPr>
+        <w:t>I changed “M” in the</w:t>
+      </w:r>
+      <w:r>
+        <w:rPr>
+          <w:b w:val="0"/>
+          <w:bCs w:val="0"/>
+          <w:color w:val="242021"/>
+          <w:sz w:val="26"/>
+          <w:szCs w:val="26"/>
+        </w:rPr>
+        <w:t xml:space="preserve"> marital status by “</w:t>
+      </w:r>
+      <w:r>
+        <w:rPr>
+          <w:b w:val="0"/>
+          <w:bCs w:val="0"/>
+          <w:color w:val="242021"/>
+          <w:sz w:val="26"/>
+          <w:szCs w:val="26"/>
+        </w:rPr>
+        <w:t>married</w:t>
+      </w:r>
+      <w:r>
+        <w:rPr>
+          <w:b w:val="0"/>
+          <w:bCs w:val="0"/>
+          <w:color w:val="242021"/>
+          <w:sz w:val="26"/>
+          <w:szCs w:val="26"/>
+        </w:rPr>
+        <w:t>”, and “S” with “</w:t>
+      </w:r>
+      <w:r>
+        <w:rPr>
+          <w:b w:val="0"/>
+          <w:bCs w:val="0"/>
+          <w:color w:val="242021"/>
+          <w:sz w:val="26"/>
+          <w:szCs w:val="26"/>
+        </w:rPr>
+        <w:t>Single</w:t>
+      </w:r>
+      <w:r>
+        <w:rPr>
+          <w:b w:val="0"/>
+          <w:bCs w:val="0"/>
+          <w:color w:val="242021"/>
+          <w:sz w:val="26"/>
+          <w:szCs w:val="26"/>
+        </w:rPr>
+        <w:t>”,</w:t>
+      </w:r>
+    </w:p>
+    <w:p>
+      <w:pPr>
+        <w:pStyle w:val="SmallTitel"/>
+        <w:ind w:left="720"/>
+        <w:rPr>
+          <w:b w:val="0"/>
+          <w:bCs w:val="0"/>
+          <w:color w:val="242021"/>
+          <w:sz w:val="26"/>
+          <w:szCs w:val="26"/>
+        </w:rPr>
+      </w:pPr>
+      <w:r>
+        <w:rPr>
+          <w:b w:val="0"/>
+          <w:bCs w:val="0"/>
+          <w:color w:val="242021"/>
+          <w:sz w:val="26"/>
+          <w:szCs w:val="26"/>
+        </w:rPr>
+        <w:t>Also changed “M” in the gender with “Male”, and “F” with “Female”.</w:t>
+      </w:r>
+    </w:p>
+    <w:p>
+      <w:pPr>
+        <w:pStyle w:val="SmallTitel"/>
+        <w:ind w:left="720"/>
+        <w:rPr>
+          <w:b w:val="0"/>
+          <w:bCs w:val="0"/>
+          <w:color w:val="242021"/>
+          <w:sz w:val="26"/>
+          <w:szCs w:val="26"/>
+        </w:rPr>
+      </w:pPr>
+      <w:r>
+        <w:rPr>
+          <w:b w:val="0"/>
+          <w:bCs w:val="0"/>
+          <w:color w:val="242021"/>
+          <w:sz w:val="26"/>
+          <w:szCs w:val="26"/>
+        </w:rPr>
+        <w:t>Also, I create new column with age grouped to use it later.</w:t>
+      </w:r>
+    </w:p>
+    <w:p>
+      <w:pPr>
+        <w:pStyle w:val="SmallTitel"/>
+        <w:rPr>
+          <w:b w:val="0"/>
+          <w:bCs w:val="0"/>
+          <w:color w:val="242021"/>
+          <w:sz w:val="26"/>
+          <w:szCs w:val="26"/>
+        </w:rPr>
+      </w:pPr>
+    </w:p>
+    <w:p>
+      <w:pPr>
+        <w:pStyle w:val="SmallTitel"/>
+        <w:rPr>
+          <w:b w:val="0"/>
+          <w:bCs w:val="0"/>
+          <w:color w:val="242021"/>
+          <w:sz w:val="26"/>
+          <w:szCs w:val="26"/>
+        </w:rPr>
+      </w:pPr>
+      <w:r>
+        <w:rPr>
+          <w:szCs w:val="24"/>
+        </w:rPr>
+        <w:t xml:space="preserve">Step </w:t>
+      </w:r>
+      <w:r>
+        <w:rPr>
+          <w:szCs w:val="24"/>
+        </w:rPr>
+        <w:t>3</w:t>
+      </w:r>
+      <w:r>
+        <w:rPr>
+          <w:szCs w:val="24"/>
+        </w:rPr>
+        <w:t>: Formatting Data as a Table</w:t>
+      </w:r>
+    </w:p>
+    <w:p>
+      <w:pPr>
+        <w:pStyle w:val="SmallTitel"/>
+        <w:ind w:left="720"/>
+        <w:rPr>
+          <w:b w:val="0"/>
+          <w:bCs w:val="0"/>
+          <w:color w:val="242021"/>
+          <w:sz w:val="26"/>
+          <w:szCs w:val="26"/>
+        </w:rPr>
+      </w:pPr>
+      <w:r>
+        <w:rPr>
+          <w:b w:val="0"/>
+          <w:bCs w:val="0"/>
+          <w:color w:val="242021"/>
+          <w:sz w:val="26"/>
+          <w:szCs w:val="26"/>
+        </w:rPr>
+        <w:t>To make referencing more efficient and reduce the referencing error those maybe happen in the cell referencing.</w:t>
+      </w:r>
+    </w:p>
+    <w:p>
+      <w:pPr>
+        <w:pStyle w:val="SmallTitel"/>
+        <w:ind w:left="720"/>
+        <w:rPr>
+          <w:b w:val="0"/>
+          <w:bCs w:val="0"/>
+          <w:color w:val="242021"/>
+          <w:sz w:val="26"/>
+          <w:szCs w:val="26"/>
+        </w:rPr>
+      </w:pPr>
+      <w:r>
+        <w:rPr>
+          <w:b w:val="0"/>
+          <w:bCs w:val="0"/>
+          <w:color w:val="242021"/>
+          <w:sz w:val="26"/>
+          <w:szCs w:val="26"/>
+        </w:rPr>
+        <w:t xml:space="preserve">I named it </w:t>
+      </w:r>
+      <w:r>
+        <w:rPr>
+          <w:b w:val="0"/>
+          <w:bCs w:val="0"/>
+          <w:color w:val="242021"/>
+          <w:sz w:val="26"/>
+          <w:szCs w:val="26"/>
+        </w:rPr>
+        <w:t>sales</w:t>
+      </w:r>
+      <w:r>
+        <w:rPr>
+          <w:b w:val="0"/>
+          <w:bCs w:val="0"/>
+          <w:color w:val="242021"/>
+          <w:sz w:val="26"/>
+          <w:szCs w:val="26"/>
+        </w:rPr>
+        <w:t>.</w:t>
+      </w:r>
+    </w:p>
+    <w:p>
+      <w:pPr>
+        <w:pStyle w:val="SmallTitel"/>
+        <w:rPr>
+          <w:b w:val="0"/>
+          <w:bCs w:val="0"/>
+          <w:color w:val="FF0000"/>
+          <w:sz w:val="40"/>
+          <w:szCs w:val="40"/>
+        </w:rPr>
+      </w:pPr>
+    </w:p>
+    <w:p>
+      <w:pPr>
+        <w:pStyle w:val="SmallTitel"/>
+        <w:rPr>
+          <w:szCs w:val="24"/>
+        </w:rPr>
+      </w:pPr>
+      <w:r>
+        <w:rPr>
+          <w:szCs w:val="24"/>
+        </w:rPr>
+        <w:t xml:space="preserve">Step </w:t>
+      </w:r>
+      <w:r>
+        <w:rPr>
+          <w:szCs w:val="24"/>
+        </w:rPr>
+        <w:t>4</w:t>
+      </w:r>
+      <w:r>
+        <w:rPr>
+          <w:szCs w:val="24"/>
+        </w:rPr>
+        <w:t>: Formatting</w:t>
+      </w:r>
+    </w:p>
+    <w:p>
+      <w:pPr>
+        <w:pStyle w:val="SmallTitel"/>
+        <w:ind w:left="720"/>
+        <w:rPr>
+          <w:b w:val="0"/>
+          <w:bCs w:val="0"/>
+          <w:color w:val="242021"/>
+          <w:sz w:val="26"/>
+          <w:szCs w:val="26"/>
+        </w:rPr>
+      </w:pPr>
+      <w:r>
+        <w:rPr>
+          <w:b w:val="0"/>
+          <w:bCs w:val="0"/>
+          <w:color w:val="242021"/>
+          <w:sz w:val="26"/>
+          <w:szCs w:val="26"/>
+        </w:rPr>
+        <w:t>I set the format/data types of the fields then removing spalling errors, blanks to make sure the analysis will be applied in a clean data.</w:t>
+      </w:r>
+    </w:p>
+    <w:p>
+      <w:pPr>
+        <w:pStyle w:val="SmallTitel"/>
+        <w:rPr>
+          <w:b w:val="0"/>
+          <w:bCs w:val="0"/>
+          <w:color w:val="FF0000"/>
+          <w:sz w:val="40"/>
+          <w:szCs w:val="40"/>
+        </w:rPr>
+      </w:pPr>
+    </w:p>
+    <w:p>
+      <w:pPr>
+        <w:pStyle w:val="SmallTitel"/>
+        <w:rPr>
+          <w:szCs w:val="24"/>
+        </w:rPr>
+      </w:pPr>
+      <w:r>
+        <w:rPr>
+          <w:szCs w:val="24"/>
+        </w:rPr>
+        <w:t xml:space="preserve">Step </w:t>
+      </w:r>
+      <w:r>
+        <w:rPr>
+          <w:szCs w:val="24"/>
+        </w:rPr>
+        <w:t>5</w:t>
+      </w:r>
+      <w:r>
+        <w:rPr>
+          <w:szCs w:val="24"/>
+        </w:rPr>
+        <w:t xml:space="preserve">: </w:t>
+      </w:r>
+      <w:r>
+        <w:rPr>
+          <w:szCs w:val="24"/>
+        </w:rPr>
+        <w:t>Removing Duplicates &amp; Blanks</w:t>
+      </w:r>
+    </w:p>
+    <w:p>
+      <w:pPr>
+        <w:pStyle w:val="SmallTitel"/>
+        <w:ind w:left="720"/>
+        <w:rPr>
+          <w:b w:val="0"/>
+          <w:bCs w:val="0"/>
+          <w:color w:val="242021"/>
+          <w:sz w:val="26"/>
+          <w:szCs w:val="26"/>
+        </w:rPr>
+      </w:pPr>
+      <w:r>
+        <w:rPr>
+          <w:b w:val="0"/>
+          <w:bCs w:val="0"/>
+          <w:color w:val="242021"/>
+          <w:sz w:val="26"/>
+          <w:szCs w:val="26"/>
+        </w:rPr>
+        <w:t>To ensure the final analysis will be accurate</w:t>
+      </w:r>
+      <w:r>
+        <w:rPr>
+          <w:b w:val="0"/>
+          <w:bCs w:val="0"/>
+          <w:color w:val="242021"/>
+          <w:sz w:val="26"/>
+          <w:szCs w:val="26"/>
+        </w:rPr>
+        <w:t>.</w:t>
+      </w:r>
     </w:p>
     <w:p>
       <w:pPr>
@@ -8038,7 +7954,6 @@
   <w:style w:type="character" w:default="1" w:styleId="DefaultParagraphFont">
     <w:name w:val="Default Paragraph Font"/>
     <w:uiPriority w:val="1"/>
-    <w:semiHidden/>
     <w:unhideWhenUsed/>
   </w:style>
   <w:style w:type="table" w:default="1" w:styleId="TableNormal">

</xml_diff>